<commit_message>
reconexion a la base de datos
</commit_message>
<xml_diff>
--- a/manuales importantes/montar a produccion servicio.docx
+++ b/manuales importantes/montar a produccion servicio.docx
@@ -3,70 +3,58 @@
 <w:document xmlns:wpc="http://schemas.microsoft.com/office/word/2010/wordprocessingCanvas" xmlns:cx="http://schemas.microsoft.com/office/drawing/2014/chartex" xmlns:cx1="http://schemas.microsoft.com/office/drawing/2015/9/8/chartex" xmlns:cx2="http://schemas.microsoft.com/office/drawing/2015/10/21/chartex" xmlns:cx3="http://schemas.microsoft.com/office/drawing/2016/5/9/chartex" xmlns:cx4="http://schemas.microsoft.com/office/drawing/2016/5/10/chartex" xmlns:cx5="http://schemas.microsoft.com/office/drawing/2016/5/11/chartex" xmlns:cx6="http://schemas.microsoft.com/office/drawing/2016/5/12/chartex" xmlns:cx7="http://schemas.microsoft.com/office/drawing/2016/5/13/chartex" xmlns:cx8="http://schemas.microsoft.com/office/drawing/2016/5/14/chartex" xmlns:mc="http://schemas.openxmlformats.org/markup-compatibility/2006" xmlns:aink="http://schemas.microsoft.com/office/drawing/2016/ink" xmlns:am3d="http://schemas.microsoft.com/office/drawing/2017/model3d" xmlns:o="urn:schemas-microsoft-com:office:office" xmlns:oel="http://schemas.microsoft.com/office/2019/extlst" xmlns:r="http://schemas.openxmlformats.org/officeDocument/2006/relationships" xmlns:m="http://schemas.openxmlformats.org/officeDocument/2006/math" xmlns:v="urn:schemas-microsoft-com:vml" xmlns:wp14="http://schemas.microsoft.com/office/word/2010/wordprocessingDrawing" xmlns:wp="http://schemas.openxmlformats.org/drawingml/2006/wordprocessingDrawing" xmlns:w10="urn:schemas-microsoft-com:office:word" xmlns:w="http://schemas.openxmlformats.org/wordprocessingml/2006/main" xmlns:w14="http://schemas.microsoft.com/office/word/2010/wordml" xmlns:w15="http://schemas.microsoft.com/office/word/2012/wordml" xmlns:w16cex="http://schemas.microsoft.com/office/word/2018/wordml/cex" xmlns:w16cid="http://schemas.microsoft.com/office/word/2016/wordml/cid" xmlns:w16="http://schemas.microsoft.com/office/word/2018/wordml" xmlns:w16sdtdh="http://schemas.microsoft.com/office/word/2020/wordml/sdtdatahash" xmlns:w16se="http://schemas.microsoft.com/office/word/2015/wordml/symex" xmlns:wpg="http://schemas.microsoft.com/office/word/2010/wordprocessingGroup" xmlns:wpi="http://schemas.microsoft.com/office/word/2010/wordprocessingInk" xmlns:wne="http://schemas.microsoft.com/office/word/2006/wordml" xmlns:wps="http://schemas.microsoft.com/office/word/2010/wordprocessingShape" mc:Ignorable="w14 w15 w16se w16cid w16 w16cex w16sdtdh wp14">
   <w:body>
     <w:p>
-      <w:r>
-        <w:t xml:space="preserve">Montar la aplicación en la web </w:t>
-      </w:r>
-    </w:p>
-    <w:p>
-      <w:r>
-        <w:rPr>
-          <w:noProof/>
-        </w:rPr>
-        <w:drawing>
-          <wp:inline distT="0" distB="0" distL="0" distR="0" wp14:anchorId="269461C5" wp14:editId="7B4F25E3">
-            <wp:extent cx="5400040" cy="2922270"/>
-            <wp:effectExtent l="0" t="0" r="0" b="0"/>
-            <wp:docPr id="357324945" name="Imagen 1"/>
-            <wp:cNvGraphicFramePr>
-              <a:graphicFrameLocks xmlns:a="http://schemas.openxmlformats.org/drawingml/2006/main" noChangeAspect="1"/>
-            </wp:cNvGraphicFramePr>
-            <a:graphic xmlns:a="http://schemas.openxmlformats.org/drawingml/2006/main">
-              <a:graphicData uri="http://schemas.openxmlformats.org/drawingml/2006/picture">
-                <pic:pic xmlns:pic="http://schemas.openxmlformats.org/drawingml/2006/picture">
-                  <pic:nvPicPr>
-                    <pic:cNvPr id="357324945" name=""/>
-                    <pic:cNvPicPr/>
-                  </pic:nvPicPr>
-                  <pic:blipFill>
-                    <a:blip r:embed="rId4"/>
-                    <a:stretch>
-                      <a:fillRect/>
-                    </a:stretch>
-                  </pic:blipFill>
-                  <pic:spPr>
-                    <a:xfrm>
-                      <a:off x="0" y="0"/>
-                      <a:ext cx="5400040" cy="2922270"/>
-                    </a:xfrm>
-                    <a:prstGeom prst="rect">
-                      <a:avLst/>
-                    </a:prstGeom>
-                  </pic:spPr>
-                </pic:pic>
-              </a:graphicData>
-            </a:graphic>
-          </wp:inline>
-        </w:drawing>
-      </w:r>
-    </w:p>
-    <w:p>
-      <w:r>
-        <w:rPr>
-          <w:noProof/>
-        </w:rPr>
-        <w:drawing>
-          <wp:inline distT="0" distB="0" distL="0" distR="0" wp14:anchorId="3ABD7592" wp14:editId="7421A126">
-            <wp:extent cx="5400040" cy="2331085"/>
-            <wp:effectExtent l="0" t="0" r="0" b="0"/>
-            <wp:docPr id="358322877" name="Imagen 1" descr="Interfaz de usuario gráfica, Texto, Aplicación&#10;&#10;Descripción generada automáticamente"/>
-            <wp:cNvGraphicFramePr>
-              <a:graphicFrameLocks xmlns:a="http://schemas.openxmlformats.org/drawingml/2006/main" noChangeAspect="1"/>
-            </wp:cNvGraphicFramePr>
-            <a:graphic xmlns:a="http://schemas.openxmlformats.org/drawingml/2006/main">
-              <a:graphicData uri="http://schemas.openxmlformats.org/drawingml/2006/picture">
-                <pic:pic xmlns:pic="http://schemas.openxmlformats.org/drawingml/2006/picture">
-                  <pic:nvPicPr>
-                    <pic:cNvPr id="358322877" name="Imagen 1" descr="Interfaz de usuario gráfica, Texto, Aplicación&#10;&#10;Descripción generada automáticamente"/>
+      <w:pPr>
+        <w:pStyle w:val="Prrafodelista"/>
+        <w:numPr>
+          <w:ilvl w:val="0"/>
+          <w:numId w:val="2"/>
+        </w:numPr>
+      </w:pPr>
+      <w:r>
+        <w:t>instalar Python</w:t>
+      </w:r>
+    </w:p>
+    <w:p>
+      <w:pPr>
+        <w:pStyle w:val="Prrafodelista"/>
+        <w:numPr>
+          <w:ilvl w:val="1"/>
+          <w:numId w:val="3"/>
+        </w:numPr>
+      </w:pPr>
+      <w:r>
+        <w:t xml:space="preserve">Buscaremos esta ruta y la pegaremos en el </w:t>
+      </w:r>
+      <w:proofErr w:type="spellStart"/>
+      <w:r>
+        <w:t>path</w:t>
+      </w:r>
+      <w:proofErr w:type="spellEnd"/>
+      <w:r>
+        <w:t xml:space="preserve"> de Windows </w:t>
+      </w:r>
+    </w:p>
+    <w:p>
+      <w:pPr>
+        <w:pStyle w:val="Prrafodelista"/>
+      </w:pPr>
+      <w:r>
+        <w:rPr>
+          <w:noProof/>
+        </w:rPr>
+        <w:drawing>
+          <wp:inline distT="0" distB="0" distL="0" distR="0" wp14:anchorId="5925339B" wp14:editId="0CF84B9A">
+            <wp:extent cx="5400040" cy="2125345"/>
+            <wp:effectExtent l="0" t="0" r="0" b="8255"/>
+            <wp:docPr id="1566300754" name="Imagen 1"/>
+            <wp:cNvGraphicFramePr>
+              <a:graphicFrameLocks xmlns:a="http://schemas.openxmlformats.org/drawingml/2006/main" noChangeAspect="1"/>
+            </wp:cNvGraphicFramePr>
+            <a:graphic xmlns:a="http://schemas.openxmlformats.org/drawingml/2006/main">
+              <a:graphicData uri="http://schemas.openxmlformats.org/drawingml/2006/picture">
+                <pic:pic xmlns:pic="http://schemas.openxmlformats.org/drawingml/2006/picture">
+                  <pic:nvPicPr>
+                    <pic:cNvPr id="1566300754" name=""/>
                     <pic:cNvPicPr/>
                   </pic:nvPicPr>
                   <pic:blipFill>
@@ -78,37 +66,75 @@
                   <pic:spPr>
                     <a:xfrm>
                       <a:off x="0" y="0"/>
-                      <a:ext cx="5400040" cy="2331085"/>
-                    </a:xfrm>
-                    <a:prstGeom prst="rect">
-                      <a:avLst/>
-                    </a:prstGeom>
-                  </pic:spPr>
-                </pic:pic>
-              </a:graphicData>
-            </a:graphic>
-          </wp:inline>
-        </w:drawing>
-      </w:r>
-    </w:p>
-    <w:p>
-      <w:r>
-        <w:rPr>
-          <w:noProof/>
-        </w:rPr>
-        <w:drawing>
-          <wp:inline distT="0" distB="0" distL="0" distR="0" wp14:anchorId="52A532D1" wp14:editId="727DBAA3">
-            <wp:extent cx="5400040" cy="2842895"/>
-            <wp:effectExtent l="0" t="0" r="0" b="0"/>
-            <wp:docPr id="1891119881" name="Imagen 1" descr="Interfaz de usuario gráfica, Texto, Aplicación&#10;&#10;Descripción generada automáticamente"/>
-            <wp:cNvGraphicFramePr>
-              <a:graphicFrameLocks xmlns:a="http://schemas.openxmlformats.org/drawingml/2006/main" noChangeAspect="1"/>
-            </wp:cNvGraphicFramePr>
-            <a:graphic xmlns:a="http://schemas.openxmlformats.org/drawingml/2006/main">
-              <a:graphicData uri="http://schemas.openxmlformats.org/drawingml/2006/picture">
-                <pic:pic xmlns:pic="http://schemas.openxmlformats.org/drawingml/2006/picture">
-                  <pic:nvPicPr>
-                    <pic:cNvPr id="1891119881" name="Imagen 1" descr="Interfaz de usuario gráfica, Texto, Aplicación&#10;&#10;Descripción generada automáticamente"/>
+                      <a:ext cx="5400040" cy="2125345"/>
+                    </a:xfrm>
+                    <a:prstGeom prst="rect">
+                      <a:avLst/>
+                    </a:prstGeom>
+                  </pic:spPr>
+                </pic:pic>
+              </a:graphicData>
+            </a:graphic>
+          </wp:inline>
+        </w:drawing>
+      </w:r>
+    </w:p>
+    <w:p>
+      <w:pPr>
+        <w:pStyle w:val="Prrafodelista"/>
+      </w:pPr>
+    </w:p>
+    <w:p/>
+    <w:p/>
+    <w:p>
+      <w:pPr>
+        <w:pStyle w:val="Prrafodelista"/>
+        <w:numPr>
+          <w:ilvl w:val="1"/>
+          <w:numId w:val="3"/>
+        </w:numPr>
+      </w:pPr>
+      <w:r>
+        <w:rPr>
+          <w:noProof/>
+        </w:rPr>
+        <w:t>Pasos para ingresar a la opcion del path de windows.</w:t>
+      </w:r>
+    </w:p>
+    <w:p>
+      <w:pPr>
+        <w:pStyle w:val="Prrafodelista"/>
+        <w:ind w:left="1080"/>
+      </w:pPr>
+      <w:r>
+        <w:rPr>
+          <w:noProof/>
+        </w:rPr>
+        <w:t>Nota: Esto se hace con el objetivo que la librería pip pueda ser activada e instlar el resto de libreria</w:t>
+      </w:r>
+      <w:r>
+        <w:rPr>
+          <w:noProof/>
+        </w:rPr>
+        <w:t xml:space="preserve"> </w:t>
+      </w:r>
+      <w:r>
+        <w:rPr>
+          <w:noProof/>
+        </w:rPr>
+        <w:drawing>
+          <wp:inline distT="0" distB="0" distL="0" distR="0" wp14:anchorId="2E17AE57" wp14:editId="56DC364D">
+            <wp:extent cx="5400040" cy="2094230"/>
+            <wp:effectExtent l="0" t="0" r="0" b="1270"/>
+            <wp:docPr id="1462191124" name="Imagen 1" descr="Interfaz de usuario gráfica, Texto, Aplicación, Correo electrónico&#10;&#10;Descripción generada automáticamente"/>
+            <wp:cNvGraphicFramePr>
+              <a:graphicFrameLocks xmlns:a="http://schemas.openxmlformats.org/drawingml/2006/main" noChangeAspect="1"/>
+            </wp:cNvGraphicFramePr>
+            <a:graphic xmlns:a="http://schemas.openxmlformats.org/drawingml/2006/main">
+              <a:graphicData uri="http://schemas.openxmlformats.org/drawingml/2006/picture">
+                <pic:pic xmlns:pic="http://schemas.openxmlformats.org/drawingml/2006/picture">
+                  <pic:nvPicPr>
+                    <pic:cNvPr id="1462191124" name="Imagen 1" descr="Interfaz de usuario gráfica, Texto, Aplicación, Correo electrónico&#10;&#10;Descripción generada automáticamente"/>
                     <pic:cNvPicPr/>
                   </pic:nvPicPr>
                   <pic:blipFill>
@@ -120,80 +146,136 @@
                   <pic:spPr>
                     <a:xfrm>
                       <a:off x="0" y="0"/>
-                      <a:ext cx="5400040" cy="2842895"/>
-                    </a:xfrm>
-                    <a:prstGeom prst="rect">
-                      <a:avLst/>
-                    </a:prstGeom>
-                  </pic:spPr>
-                </pic:pic>
-              </a:graphicData>
-            </a:graphic>
-          </wp:inline>
-        </w:drawing>
-      </w:r>
-    </w:p>
-    <w:p>
-      <w:r>
-        <w:rPr>
-          <w:noProof/>
-        </w:rPr>
-        <w:lastRenderedPageBreak/>
-        <w:drawing>
-          <wp:inline distT="0" distB="0" distL="0" distR="0" wp14:anchorId="5A013A47" wp14:editId="0A57E08D">
-            <wp:extent cx="5400040" cy="2924175"/>
+                      <a:ext cx="5400040" cy="2094230"/>
+                    </a:xfrm>
+                    <a:prstGeom prst="rect">
+                      <a:avLst/>
+                    </a:prstGeom>
+                  </pic:spPr>
+                </pic:pic>
+              </a:graphicData>
+            </a:graphic>
+          </wp:inline>
+        </w:drawing>
+      </w:r>
+    </w:p>
+    <w:p>
+      <w:pPr>
+        <w:pStyle w:val="Prrafodelista"/>
+        <w:numPr>
+          <w:ilvl w:val="1"/>
+          <w:numId w:val="3"/>
+        </w:numPr>
+      </w:pPr>
+      <w:r>
+        <w:t xml:space="preserve"> Seleccionar variable de entorno </w:t>
+      </w:r>
+    </w:p>
+    <w:p>
+      <w:pPr>
+        <w:pStyle w:val="Prrafodelista"/>
+        <w:rPr>
+          <w:noProof/>
+        </w:rPr>
+      </w:pPr>
+      <w:r>
+        <w:rPr>
+          <w:noProof/>
+        </w:rPr>
+        <w:drawing>
+          <wp:inline distT="0" distB="0" distL="0" distR="0" wp14:anchorId="38319572" wp14:editId="71972D95">
+            <wp:extent cx="3517265" cy="2647335"/>
+            <wp:effectExtent l="0" t="0" r="6985" b="635"/>
+            <wp:docPr id="1118786712" name="Imagen 1" descr="Interfaz de usuario gráfica, Texto, Aplicación&#10;&#10;Descripción generada automáticamente"/>
+            <wp:cNvGraphicFramePr>
+              <a:graphicFrameLocks xmlns:a="http://schemas.openxmlformats.org/drawingml/2006/main" noChangeAspect="1"/>
+            </wp:cNvGraphicFramePr>
+            <a:graphic xmlns:a="http://schemas.openxmlformats.org/drawingml/2006/main">
+              <a:graphicData uri="http://schemas.openxmlformats.org/drawingml/2006/picture">
+                <pic:pic xmlns:pic="http://schemas.openxmlformats.org/drawingml/2006/picture">
+                  <pic:nvPicPr>
+                    <pic:cNvPr id="1118786712" name="Imagen 1" descr="Interfaz de usuario gráfica, Texto, Aplicación&#10;&#10;Descripción generada automáticamente"/>
+                    <pic:cNvPicPr/>
+                  </pic:nvPicPr>
+                  <pic:blipFill>
+                    <a:blip r:embed="rId7"/>
+                    <a:stretch>
+                      <a:fillRect/>
+                    </a:stretch>
+                  </pic:blipFill>
+                  <pic:spPr>
+                    <a:xfrm>
+                      <a:off x="0" y="0"/>
+                      <a:ext cx="3525176" cy="2653289"/>
+                    </a:xfrm>
+                    <a:prstGeom prst="rect">
+                      <a:avLst/>
+                    </a:prstGeom>
+                  </pic:spPr>
+                </pic:pic>
+              </a:graphicData>
+            </a:graphic>
+          </wp:inline>
+        </w:drawing>
+      </w:r>
+      <w:r>
+        <w:rPr>
+          <w:noProof/>
+        </w:rPr>
+        <w:t xml:space="preserve"> </w:t>
+      </w:r>
+    </w:p>
+    <w:p>
+      <w:pPr>
+        <w:pStyle w:val="Prrafodelista"/>
+      </w:pPr>
+    </w:p>
+    <w:p>
+      <w:pPr>
+        <w:pStyle w:val="Prrafodelista"/>
+      </w:pPr>
+    </w:p>
+    <w:p>
+      <w:pPr>
+        <w:pStyle w:val="Prrafodelista"/>
+        <w:numPr>
+          <w:ilvl w:val="1"/>
+          <w:numId w:val="3"/>
+        </w:numPr>
+      </w:pPr>
+      <w:r>
+        <w:t xml:space="preserve">Damos doble clic en </w:t>
+      </w:r>
+      <w:proofErr w:type="spellStart"/>
+      <w:r>
+        <w:t>path</w:t>
+      </w:r>
+      <w:proofErr w:type="spellEnd"/>
+      <w:r>
+        <w:t xml:space="preserve"> y en la opción de nuevo pegamos la ruta de Python y también la ruta de la carpeta Scripts que esta dentro de la misma ruta de Python.</w:t>
+      </w:r>
+    </w:p>
+    <w:p>
+      <w:pPr>
+        <w:pStyle w:val="Prrafodelista"/>
+      </w:pPr>
+      <w:r>
+        <w:rPr>
+          <w:noProof/>
+        </w:rPr>
+        <w:drawing>
+          <wp:inline distT="0" distB="0" distL="0" distR="0" wp14:anchorId="01B9C2F4" wp14:editId="2D4DB938">
+            <wp:extent cx="5400040" cy="3209925"/>
             <wp:effectExtent l="0" t="0" r="0" b="9525"/>
-            <wp:docPr id="968151992" name="Imagen 1" descr="Interfaz de usuario gráfica, Aplicación&#10;&#10;Descripción generada automáticamente"/>
-            <wp:cNvGraphicFramePr>
-              <a:graphicFrameLocks xmlns:a="http://schemas.openxmlformats.org/drawingml/2006/main" noChangeAspect="1"/>
-            </wp:cNvGraphicFramePr>
-            <a:graphic xmlns:a="http://schemas.openxmlformats.org/drawingml/2006/main">
-              <a:graphicData uri="http://schemas.openxmlformats.org/drawingml/2006/picture">
-                <pic:pic xmlns:pic="http://schemas.openxmlformats.org/drawingml/2006/picture">
-                  <pic:nvPicPr>
-                    <pic:cNvPr id="968151992" name="Imagen 1" descr="Interfaz de usuario gráfica, Aplicación&#10;&#10;Descripción generada automáticamente"/>
-                    <pic:cNvPicPr/>
-                  </pic:nvPicPr>
-                  <pic:blipFill>
-                    <a:blip r:embed="rId7"/>
-                    <a:stretch>
-                      <a:fillRect/>
-                    </a:stretch>
-                  </pic:blipFill>
-                  <pic:spPr>
-                    <a:xfrm>
-                      <a:off x="0" y="0"/>
-                      <a:ext cx="5400040" cy="2924175"/>
-                    </a:xfrm>
-                    <a:prstGeom prst="rect">
-                      <a:avLst/>
-                    </a:prstGeom>
-                  </pic:spPr>
-                </pic:pic>
-              </a:graphicData>
-            </a:graphic>
-          </wp:inline>
-        </w:drawing>
-      </w:r>
-    </w:p>
-    <w:p>
-      <w:r>
-        <w:rPr>
-          <w:noProof/>
-        </w:rPr>
-        <w:drawing>
-          <wp:inline distT="0" distB="0" distL="0" distR="0" wp14:anchorId="3440BB23" wp14:editId="11B7F371">
-            <wp:extent cx="5400040" cy="2854960"/>
-            <wp:effectExtent l="0" t="0" r="0" b="2540"/>
-            <wp:docPr id="1548637611" name="Imagen 1" descr="Interfaz de usuario gráfica, Texto, Aplicación&#10;&#10;Descripción generada automáticamente"/>
-            <wp:cNvGraphicFramePr>
-              <a:graphicFrameLocks xmlns:a="http://schemas.openxmlformats.org/drawingml/2006/main" noChangeAspect="1"/>
-            </wp:cNvGraphicFramePr>
-            <a:graphic xmlns:a="http://schemas.openxmlformats.org/drawingml/2006/main">
-              <a:graphicData uri="http://schemas.openxmlformats.org/drawingml/2006/picture">
-                <pic:pic xmlns:pic="http://schemas.openxmlformats.org/drawingml/2006/picture">
-                  <pic:nvPicPr>
-                    <pic:cNvPr id="1548637611" name="Imagen 1" descr="Interfaz de usuario gráfica, Texto, Aplicación&#10;&#10;Descripción generada automáticamente"/>
+            <wp:docPr id="524310060" name="Imagen 1" descr="Interfaz de usuario gráfica, Aplicación&#10;&#10;Descripción generada automáticamente"/>
+            <wp:cNvGraphicFramePr>
+              <a:graphicFrameLocks xmlns:a="http://schemas.openxmlformats.org/drawingml/2006/main" noChangeAspect="1"/>
+            </wp:cNvGraphicFramePr>
+            <a:graphic xmlns:a="http://schemas.openxmlformats.org/drawingml/2006/main">
+              <a:graphicData uri="http://schemas.openxmlformats.org/drawingml/2006/picture">
+                <pic:pic xmlns:pic="http://schemas.openxmlformats.org/drawingml/2006/picture">
+                  <pic:nvPicPr>
+                    <pic:cNvPr id="524310060" name="Imagen 1" descr="Interfaz de usuario gráfica, Aplicación&#10;&#10;Descripción generada automáticamente"/>
                     <pic:cNvPicPr/>
                   </pic:nvPicPr>
                   <pic:blipFill>
@@ -205,37 +287,133 @@
                   <pic:spPr>
                     <a:xfrm>
                       <a:off x="0" y="0"/>
-                      <a:ext cx="5400040" cy="2854960"/>
-                    </a:xfrm>
-                    <a:prstGeom prst="rect">
-                      <a:avLst/>
-                    </a:prstGeom>
-                  </pic:spPr>
-                </pic:pic>
-              </a:graphicData>
-            </a:graphic>
-          </wp:inline>
-        </w:drawing>
-      </w:r>
-    </w:p>
-    <w:p>
-      <w:r>
-        <w:rPr>
-          <w:noProof/>
-        </w:rPr>
-        <w:drawing>
-          <wp:inline distT="0" distB="0" distL="0" distR="0" wp14:anchorId="6F880387" wp14:editId="52756398">
-            <wp:extent cx="5400040" cy="1672590"/>
-            <wp:effectExtent l="0" t="0" r="0" b="3810"/>
-            <wp:docPr id="1084557259" name="Imagen 1" descr="Interfaz de usuario gráfica, Texto, Aplicación, Correo electrónico&#10;&#10;Descripción generada automáticamente"/>
-            <wp:cNvGraphicFramePr>
-              <a:graphicFrameLocks xmlns:a="http://schemas.openxmlformats.org/drawingml/2006/main" noChangeAspect="1"/>
-            </wp:cNvGraphicFramePr>
-            <a:graphic xmlns:a="http://schemas.openxmlformats.org/drawingml/2006/main">
-              <a:graphicData uri="http://schemas.openxmlformats.org/drawingml/2006/picture">
-                <pic:pic xmlns:pic="http://schemas.openxmlformats.org/drawingml/2006/picture">
-                  <pic:nvPicPr>
-                    <pic:cNvPr id="1084557259" name="Imagen 1" descr="Interfaz de usuario gráfica, Texto, Aplicación, Correo electrónico&#10;&#10;Descripción generada automáticamente"/>
+                      <a:ext cx="5400040" cy="3209925"/>
+                    </a:xfrm>
+                    <a:prstGeom prst="rect">
+                      <a:avLst/>
+                    </a:prstGeom>
+                  </pic:spPr>
+                </pic:pic>
+              </a:graphicData>
+            </a:graphic>
+          </wp:inline>
+        </w:drawing>
+      </w:r>
+    </w:p>
+    <w:p>
+      <w:pPr>
+        <w:pStyle w:val="Prrafodelista"/>
+      </w:pPr>
+    </w:p>
+    <w:p>
+      <w:pPr>
+        <w:pStyle w:val="Prrafodelista"/>
+        <w:numPr>
+          <w:ilvl w:val="0"/>
+          <w:numId w:val="3"/>
+        </w:numPr>
+      </w:pPr>
+      <w:proofErr w:type="spellStart"/>
+      <w:r>
+        <w:t>Instal</w:t>
+      </w:r>
+      <w:proofErr w:type="spellEnd"/>
+      <w:r>
+        <w:t xml:space="preserve"> </w:t>
+      </w:r>
+      <w:proofErr w:type="spellStart"/>
+      <w:r>
+        <w:t>mysqlwoekbench</w:t>
+      </w:r>
+      <w:proofErr w:type="spellEnd"/>
+    </w:p>
+    <w:p>
+      <w:pPr>
+        <w:pStyle w:val="Prrafodelista"/>
+        <w:numPr>
+          <w:ilvl w:val="1"/>
+          <w:numId w:val="3"/>
+        </w:numPr>
+      </w:pPr>
+      <w:r>
+        <w:t xml:space="preserve">Instalar </w:t>
+      </w:r>
+      <w:proofErr w:type="spellStart"/>
+      <w:r>
+        <w:t>mysql</w:t>
+      </w:r>
+      <w:proofErr w:type="spellEnd"/>
+      <w:r>
+        <w:t xml:space="preserve"> </w:t>
+      </w:r>
+      <w:proofErr w:type="gramStart"/>
+      <w:r>
+        <w:t>server</w:t>
+      </w:r>
+      <w:proofErr w:type="gramEnd"/>
+    </w:p>
+    <w:p>
+      <w:pPr>
+        <w:pStyle w:val="Prrafodelista"/>
+        <w:numPr>
+          <w:ilvl w:val="1"/>
+          <w:numId w:val="3"/>
+        </w:numPr>
+      </w:pPr>
+      <w:r>
+        <w:t xml:space="preserve">Instalar </w:t>
+      </w:r>
+      <w:proofErr w:type="spellStart"/>
+      <w:r>
+        <w:t>mysqlworbench</w:t>
+      </w:r>
+      <w:proofErr w:type="spellEnd"/>
+      <w:r>
+        <w:t xml:space="preserve"> </w:t>
+      </w:r>
+    </w:p>
+    <w:p>
+      <w:pPr>
+        <w:ind w:left="720"/>
+      </w:pPr>
+      <w:proofErr w:type="gramStart"/>
+      <w:r>
+        <w:t>Nota(</w:t>
+      </w:r>
+      <w:proofErr w:type="gramEnd"/>
+      <w:r>
+        <w:t xml:space="preserve">estos paquetes están dentro del </w:t>
+      </w:r>
+      <w:proofErr w:type="spellStart"/>
+      <w:r>
+        <w:t>setup</w:t>
+      </w:r>
+      <w:proofErr w:type="spellEnd"/>
+      <w:r>
+        <w:t xml:space="preserve"> de aplicación) </w:t>
+      </w:r>
+    </w:p>
+    <w:p>
+      <w:pPr>
+        <w:pStyle w:val="Prrafodelista"/>
+      </w:pPr>
+      <w:r>
+        <w:rPr>
+          <w:noProof/>
+        </w:rPr>
+        <w:drawing>
+          <wp:inline distT="0" distB="0" distL="0" distR="0" wp14:anchorId="43E473E3" wp14:editId="62DE8163">
+            <wp:extent cx="3543300" cy="2639558"/>
+            <wp:effectExtent l="0" t="0" r="0" b="8890"/>
+            <wp:docPr id="150484089" name="Imagen 1"/>
+            <wp:cNvGraphicFramePr>
+              <a:graphicFrameLocks xmlns:a="http://schemas.openxmlformats.org/drawingml/2006/main" noChangeAspect="1"/>
+            </wp:cNvGraphicFramePr>
+            <a:graphic xmlns:a="http://schemas.openxmlformats.org/drawingml/2006/main">
+              <a:graphicData uri="http://schemas.openxmlformats.org/drawingml/2006/picture">
+                <pic:pic xmlns:pic="http://schemas.openxmlformats.org/drawingml/2006/picture">
+                  <pic:nvPicPr>
+                    <pic:cNvPr id="150484089" name=""/>
                     <pic:cNvPicPr/>
                   </pic:nvPicPr>
                   <pic:blipFill>
@@ -247,7 +425,7 @@
                   <pic:spPr>
                     <a:xfrm>
                       <a:off x="0" y="0"/>
-                      <a:ext cx="5400040" cy="1672590"/>
+                      <a:ext cx="3554284" cy="2647741"/>
                     </a:xfrm>
                     <a:prstGeom prst="rect">
                       <a:avLst/>
@@ -266,20 +444,23 @@
     <w:p/>
     <w:p/>
     <w:p/>
-    <w:p/>
-    <w:p/>
-    <w:p/>
-    <w:p/>
-    <w:p/>
-    <w:p/>
-    <w:p/>
-    <w:p/>
-    <w:p/>
-    <w:p/>
-    <w:p>
+    <w:p>
+      <w:pPr>
+        <w:pStyle w:val="Prrafodelista"/>
+        <w:numPr>
+          <w:ilvl w:val="0"/>
+          <w:numId w:val="3"/>
+        </w:numPr>
+      </w:pPr>
+      <w:r>
+        <w:t xml:space="preserve"> </w:t>
+      </w:r>
       <w:r>
         <w:t xml:space="preserve">Activar entorno virtual antes de instalar el </w:t>
       </w:r>
+      <w:r>
+        <w:t xml:space="preserve">servidor web </w:t>
+      </w:r>
       <w:proofErr w:type="spellStart"/>
       <w:r>
         <w:t>waitress</w:t>
@@ -289,8 +470,6 @@
         <w:t>-serve</w:t>
       </w:r>
     </w:p>
-    <w:p/>
-    <w:p/>
     <w:p>
       <w:r>
         <w:rPr>
@@ -338,7 +517,6 @@
         <w:rPr>
           <w:noProof/>
         </w:rPr>
-        <w:lastRenderedPageBreak/>
         <w:drawing>
           <wp:inline distT="0" distB="0" distL="0" distR="0" wp14:anchorId="56723F02" wp14:editId="60F2DEAD">
             <wp:extent cx="5400040" cy="2386330"/>
@@ -381,6 +559,7 @@
         <w:rPr>
           <w:noProof/>
         </w:rPr>
+        <w:lastRenderedPageBreak/>
         <w:drawing>
           <wp:inline distT="0" distB="0" distL="0" distR="0" wp14:anchorId="4954325D" wp14:editId="068FE718">
             <wp:extent cx="5400040" cy="3344545"/>
@@ -423,7 +602,6 @@
         <w:rPr>
           <w:noProof/>
         </w:rPr>
-        <w:lastRenderedPageBreak/>
         <w:drawing>
           <wp:inline distT="0" distB="0" distL="0" distR="0" wp14:anchorId="3E672CB2" wp14:editId="5139CC07">
             <wp:extent cx="5400040" cy="3780790"/>
@@ -466,6 +644,7 @@
         <w:rPr>
           <w:noProof/>
         </w:rPr>
+        <w:lastRenderedPageBreak/>
         <w:drawing>
           <wp:inline distT="0" distB="0" distL="0" distR="0" wp14:anchorId="36588215" wp14:editId="22617504">
             <wp:extent cx="5400040" cy="2726055"/>
@@ -509,7 +688,6 @@
         <w:rPr>
           <w:noProof/>
         </w:rPr>
-        <w:lastRenderedPageBreak/>
         <w:drawing>
           <wp:inline distT="0" distB="0" distL="0" distR="0" wp14:anchorId="2BA937B6" wp14:editId="3E85AC02">
             <wp:extent cx="5400040" cy="2374265"/>
@@ -591,14 +769,35 @@
       </w:r>
     </w:p>
     <w:p>
-      <w:r>
-        <w:rPr>
-          <w:noProof/>
-        </w:rPr>
-        <w:drawing>
-          <wp:inline distT="0" distB="0" distL="0" distR="0" wp14:anchorId="47E7F7D5" wp14:editId="450B11C8">
-            <wp:extent cx="5400040" cy="2146300"/>
-            <wp:effectExtent l="0" t="0" r="0" b="6350"/>
+      <w:pPr>
+        <w:pStyle w:val="Prrafodelista"/>
+        <w:numPr>
+          <w:ilvl w:val="0"/>
+          <w:numId w:val="3"/>
+        </w:numPr>
+      </w:pPr>
+      <w:r>
+        <w:t xml:space="preserve">Instalar servidor web </w:t>
+      </w:r>
+      <w:proofErr w:type="spellStart"/>
+      <w:r>
+        <w:t>waitress</w:t>
+      </w:r>
+      <w:proofErr w:type="spellEnd"/>
+      <w:r>
+        <w:t xml:space="preserve"> y demás dependencias para que funcione el código</w:t>
+      </w:r>
+    </w:p>
+    <w:p>
+      <w:r>
+        <w:rPr>
+          <w:noProof/>
+        </w:rPr>
+        <w:lastRenderedPageBreak/>
+        <w:drawing>
+          <wp:inline distT="0" distB="0" distL="0" distR="0" wp14:anchorId="47E7F7D5" wp14:editId="17200015">
+            <wp:extent cx="5040262" cy="2003303"/>
+            <wp:effectExtent l="0" t="0" r="8255" b="0"/>
             <wp:docPr id="352129136" name="Imagen 1"/>
             <wp:cNvGraphicFramePr>
               <a:graphicFrameLocks xmlns:a="http://schemas.openxmlformats.org/drawingml/2006/main" noChangeAspect="1"/>
@@ -619,7 +818,7 @@
                   <pic:spPr>
                     <a:xfrm>
                       <a:off x="0" y="0"/>
-                      <a:ext cx="5400040" cy="2146300"/>
+                      <a:ext cx="5046007" cy="2005587"/>
                     </a:xfrm>
                     <a:prstGeom prst="rect">
                       <a:avLst/>
@@ -638,7 +837,6 @@
         <w:rPr>
           <w:noProof/>
         </w:rPr>
-        <w:lastRenderedPageBreak/>
         <w:drawing>
           <wp:inline distT="0" distB="0" distL="0" distR="0" wp14:anchorId="5F9DD81A" wp14:editId="138A6977">
             <wp:extent cx="5400040" cy="4434840"/>
@@ -718,6 +916,17 @@
         </w:drawing>
       </w:r>
     </w:p>
+    <w:p>
+      <w:r>
+        <w:lastRenderedPageBreak/>
+        <w:t xml:space="preserve">Configuración de </w:t>
+      </w:r>
+      <w:proofErr w:type="spellStart"/>
+      <w:r>
+        <w:t>Waitress</w:t>
+      </w:r>
+      <w:proofErr w:type="spellEnd"/>
+    </w:p>
     <w:p/>
     <w:p>
       <w:r>
@@ -764,41 +973,921 @@
     <w:p/>
     <w:p>
       <w:r>
-        <w:t>Dependencia</w:t>
+        <w:rPr>
+          <w:noProof/>
+        </w:rPr>
+        <w:drawing>
+          <wp:inline distT="0" distB="0" distL="0" distR="0" wp14:anchorId="6780F17F" wp14:editId="14CAFAB1">
+            <wp:extent cx="5400040" cy="2693670"/>
+            <wp:effectExtent l="0" t="0" r="0" b="0"/>
+            <wp:docPr id="383253968" name="Imagen 1"/>
+            <wp:cNvGraphicFramePr>
+              <a:graphicFrameLocks xmlns:a="http://schemas.openxmlformats.org/drawingml/2006/main" noChangeAspect="1"/>
+            </wp:cNvGraphicFramePr>
+            <a:graphic xmlns:a="http://schemas.openxmlformats.org/drawingml/2006/main">
+              <a:graphicData uri="http://schemas.openxmlformats.org/drawingml/2006/picture">
+                <pic:pic xmlns:pic="http://schemas.openxmlformats.org/drawingml/2006/picture">
+                  <pic:nvPicPr>
+                    <pic:cNvPr id="383253968" name=""/>
+                    <pic:cNvPicPr/>
+                  </pic:nvPicPr>
+                  <pic:blipFill>
+                    <a:blip r:embed="rId21"/>
+                    <a:stretch>
+                      <a:fillRect/>
+                    </a:stretch>
+                  </pic:blipFill>
+                  <pic:spPr>
+                    <a:xfrm>
+                      <a:off x="0" y="0"/>
+                      <a:ext cx="5400040" cy="2693670"/>
+                    </a:xfrm>
+                    <a:prstGeom prst="rect">
+                      <a:avLst/>
+                    </a:prstGeom>
+                  </pic:spPr>
+                </pic:pic>
+              </a:graphicData>
+            </a:graphic>
+          </wp:inline>
+        </w:drawing>
       </w:r>
     </w:p>
     <w:p/>
     <w:p>
       <w:r>
+        <w:t>(</w:t>
+      </w:r>
+      <w:proofErr w:type="spellStart"/>
+      <w:r>
+        <w:t>venv</w:t>
+      </w:r>
+      <w:proofErr w:type="spellEnd"/>
+      <w:r>
+        <w:t xml:space="preserve">) C:\cheklistexperiencia\src&gt;waitress-serve --listen=0.0.0.0:5000 </w:t>
+      </w:r>
+      <w:proofErr w:type="spellStart"/>
+      <w:r>
+        <w:t>guardar:</w:t>
+      </w:r>
+      <w:proofErr w:type="gramStart"/>
+      <w:r>
+        <w:t>app</w:t>
+      </w:r>
+      <w:proofErr w:type="spellEnd"/>
+      <w:proofErr w:type="gramEnd"/>
+    </w:p>
+    <w:p>
+      <w:proofErr w:type="spellStart"/>
+      <w:r>
+        <w:t>INFO:waitress:Serving</w:t>
+      </w:r>
+      <w:proofErr w:type="spellEnd"/>
+      <w:r>
+        <w:t xml:space="preserve"> </w:t>
+      </w:r>
+      <w:proofErr w:type="spellStart"/>
+      <w:r>
+        <w:t>on</w:t>
+      </w:r>
+      <w:proofErr w:type="spellEnd"/>
+      <w:r>
+        <w:t xml:space="preserve"> http://0.0.0.0:5000</w:t>
+      </w:r>
+    </w:p>
+    <w:p>
+      <w:r>
+        <w:t>PDF generado correctamente.</w:t>
+      </w:r>
+    </w:p>
+    <w:p/>
+    <w:p>
+      <w:r>
+        <w:t>(</w:t>
+      </w:r>
+      <w:proofErr w:type="spellStart"/>
+      <w:r>
+        <w:t>venv</w:t>
+      </w:r>
+      <w:proofErr w:type="spellEnd"/>
+      <w:r>
+        <w:t xml:space="preserve">) C:\cheklistexperiencia\src&gt;start /B </w:t>
+      </w:r>
+      <w:proofErr w:type="spellStart"/>
+      <w:r>
+        <w:t>waitress</w:t>
+      </w:r>
+      <w:proofErr w:type="spellEnd"/>
+      <w:r>
+        <w:t xml:space="preserve">-serve --listen=0.0.0.0:5000 </w:t>
+      </w:r>
+      <w:proofErr w:type="spellStart"/>
+      <w:r>
+        <w:t>guardar:app</w:t>
+      </w:r>
+      <w:proofErr w:type="spellEnd"/>
+      <w:r>
+        <w:t xml:space="preserve"> &amp;</w:t>
+      </w:r>
+    </w:p>
+    <w:p>
+      <w:r>
+        <w:t>(</w:t>
+      </w:r>
+      <w:proofErr w:type="spellStart"/>
+      <w:r>
+        <w:t>venv</w:t>
+      </w:r>
+      <w:proofErr w:type="spellEnd"/>
+      <w:r>
+        <w:t xml:space="preserve">) C:\cheklistexperiencia\src&gt;INFO:waitress:Serving </w:t>
+      </w:r>
+      <w:proofErr w:type="spellStart"/>
+      <w:r>
+        <w:t>on</w:t>
+      </w:r>
+      <w:proofErr w:type="spellEnd"/>
+      <w:r>
+        <w:t xml:space="preserve"> </w:t>
+      </w:r>
+      <w:hyperlink r:id="rId22" w:history="1">
+        <w:r>
+          <w:rPr>
+            <w:rStyle w:val="Hipervnculo"/>
+          </w:rPr>
+          <w:t>http://0.0.0.0:5000</w:t>
+        </w:r>
+      </w:hyperlink>
+    </w:p>
+    <w:p/>
+    <w:p>
+      <w:r>
         <w:rPr>
           <w:noProof/>
         </w:rPr>
         <w:lastRenderedPageBreak/>
         <w:drawing>
-          <wp:inline distT="0" distB="0" distL="0" distR="0" wp14:anchorId="151C7C0F" wp14:editId="226F8A23">
-            <wp:extent cx="5400040" cy="1407160"/>
+          <wp:inline distT="0" distB="0" distL="0" distR="0" wp14:anchorId="0C6202BD" wp14:editId="7F5B4D09">
+            <wp:extent cx="5400040" cy="2937510"/>
+            <wp:effectExtent l="0" t="0" r="0" b="0"/>
+            <wp:docPr id="1485303720" name="Imagen 1"/>
+            <wp:cNvGraphicFramePr>
+              <a:graphicFrameLocks xmlns:a="http://schemas.openxmlformats.org/drawingml/2006/main" noChangeAspect="1"/>
+            </wp:cNvGraphicFramePr>
+            <a:graphic xmlns:a="http://schemas.openxmlformats.org/drawingml/2006/main">
+              <a:graphicData uri="http://schemas.openxmlformats.org/drawingml/2006/picture">
+                <pic:pic xmlns:pic="http://schemas.openxmlformats.org/drawingml/2006/picture">
+                  <pic:nvPicPr>
+                    <pic:cNvPr id="1485303720" name=""/>
+                    <pic:cNvPicPr/>
+                  </pic:nvPicPr>
+                  <pic:blipFill>
+                    <a:blip r:embed="rId23"/>
+                    <a:stretch>
+                      <a:fillRect/>
+                    </a:stretch>
+                  </pic:blipFill>
+                  <pic:spPr>
+                    <a:xfrm>
+                      <a:off x="0" y="0"/>
+                      <a:ext cx="5400040" cy="2937510"/>
+                    </a:xfrm>
+                    <a:prstGeom prst="rect">
+                      <a:avLst/>
+                    </a:prstGeom>
+                  </pic:spPr>
+                </pic:pic>
+              </a:graphicData>
+            </a:graphic>
+          </wp:inline>
+        </w:drawing>
+      </w:r>
+    </w:p>
+    <w:p>
+      <w:pPr>
+        <w:rPr>
+          <w:color w:val="000000" w:themeColor="text1"/>
+        </w:rPr>
+      </w:pPr>
+      <w:r>
+        <w:rPr>
+          <w:color w:val="000000" w:themeColor="text1"/>
+          <w:highlight w:val="lightGray"/>
+        </w:rPr>
+        <w:t>Finalizar el proceso</w:t>
+      </w:r>
+    </w:p>
+    <w:p>
+      <w:r>
+        <w:rPr>
+          <w:noProof/>
+        </w:rPr>
+        <w:drawing>
+          <wp:inline distT="0" distB="0" distL="0" distR="0" wp14:anchorId="79350C7E" wp14:editId="6A485AAC">
+            <wp:extent cx="5400040" cy="4173855"/>
+            <wp:effectExtent l="0" t="0" r="0" b="0"/>
+            <wp:docPr id="1175732859" name="Imagen 1" descr="Texto, Carta&#10;&#10;Descripción generada automáticamente"/>
+            <wp:cNvGraphicFramePr>
+              <a:graphicFrameLocks xmlns:a="http://schemas.openxmlformats.org/drawingml/2006/main" noChangeAspect="1"/>
+            </wp:cNvGraphicFramePr>
+            <a:graphic xmlns:a="http://schemas.openxmlformats.org/drawingml/2006/main">
+              <a:graphicData uri="http://schemas.openxmlformats.org/drawingml/2006/picture">
+                <pic:pic xmlns:pic="http://schemas.openxmlformats.org/drawingml/2006/picture">
+                  <pic:nvPicPr>
+                    <pic:cNvPr id="1175732859" name="Imagen 1" descr="Texto, Carta&#10;&#10;Descripción generada automáticamente"/>
+                    <pic:cNvPicPr/>
+                  </pic:nvPicPr>
+                  <pic:blipFill>
+                    <a:blip r:embed="rId24"/>
+                    <a:stretch>
+                      <a:fillRect/>
+                    </a:stretch>
+                  </pic:blipFill>
+                  <pic:spPr>
+                    <a:xfrm>
+                      <a:off x="0" y="0"/>
+                      <a:ext cx="5400040" cy="4173855"/>
+                    </a:xfrm>
+                    <a:prstGeom prst="rect">
+                      <a:avLst/>
+                    </a:prstGeom>
+                  </pic:spPr>
+                </pic:pic>
+              </a:graphicData>
+            </a:graphic>
+          </wp:inline>
+        </w:drawing>
+      </w:r>
+    </w:p>
+    <w:p>
+      <w:pPr>
+        <w:pStyle w:val="Prrafodelista"/>
+        <w:numPr>
+          <w:ilvl w:val="0"/>
+          <w:numId w:val="3"/>
+        </w:numPr>
+      </w:pPr>
+      <w:r>
+        <w:t>Para generar el PDF</w:t>
+      </w:r>
+    </w:p>
+    <w:p>
+      <w:pPr>
+        <w:pStyle w:val="Prrafodelista"/>
+        <w:numPr>
+          <w:ilvl w:val="1"/>
+          <w:numId w:val="3"/>
+        </w:numPr>
+      </w:pPr>
+      <w:r>
+        <w:t xml:space="preserve">Instalación del </w:t>
+      </w:r>
+      <w:proofErr w:type="spellStart"/>
+      <w:r>
+        <w:t>reportlab</w:t>
+      </w:r>
+      <w:proofErr w:type="spellEnd"/>
+    </w:p>
+    <w:p>
+      <w:r>
+        <w:rPr>
+          <w:noProof/>
+        </w:rPr>
+        <w:drawing>
+          <wp:inline distT="0" distB="0" distL="0" distR="0" wp14:anchorId="509E519D" wp14:editId="2ECC2FEC">
+            <wp:extent cx="4496701" cy="664670"/>
             <wp:effectExtent l="0" t="0" r="0" b="2540"/>
-            <wp:docPr id="812684205" name="Imagen 1" descr="Texto&#10;&#10;Descripción generada automáticamente"/>
-            <wp:cNvGraphicFramePr>
-              <a:graphicFrameLocks xmlns:a="http://schemas.openxmlformats.org/drawingml/2006/main" noChangeAspect="1"/>
-            </wp:cNvGraphicFramePr>
-            <a:graphic xmlns:a="http://schemas.openxmlformats.org/drawingml/2006/main">
-              <a:graphicData uri="http://schemas.openxmlformats.org/drawingml/2006/picture">
-                <pic:pic xmlns:pic="http://schemas.openxmlformats.org/drawingml/2006/picture">
-                  <pic:nvPicPr>
-                    <pic:cNvPr id="812684205" name="Imagen 1" descr="Texto&#10;&#10;Descripción generada automáticamente"/>
-                    <pic:cNvPicPr/>
-                  </pic:nvPicPr>
-                  <pic:blipFill>
-                    <a:blip r:embed="rId21"/>
-                    <a:stretch>
-                      <a:fillRect/>
-                    </a:stretch>
-                  </pic:blipFill>
-                  <pic:spPr>
-                    <a:xfrm>
-                      <a:off x="0" y="0"/>
-                      <a:ext cx="5400040" cy="1407160"/>
+            <wp:docPr id="1581373439" name="Imagen 1"/>
+            <wp:cNvGraphicFramePr>
+              <a:graphicFrameLocks xmlns:a="http://schemas.openxmlformats.org/drawingml/2006/main" noChangeAspect="1"/>
+            </wp:cNvGraphicFramePr>
+            <a:graphic xmlns:a="http://schemas.openxmlformats.org/drawingml/2006/main">
+              <a:graphicData uri="http://schemas.openxmlformats.org/drawingml/2006/picture">
+                <pic:pic xmlns:pic="http://schemas.openxmlformats.org/drawingml/2006/picture">
+                  <pic:nvPicPr>
+                    <pic:cNvPr id="1581373439" name=""/>
+                    <pic:cNvPicPr/>
+                  </pic:nvPicPr>
+                  <pic:blipFill>
+                    <a:blip r:embed="rId25"/>
+                    <a:stretch>
+                      <a:fillRect/>
+                    </a:stretch>
+                  </pic:blipFill>
+                  <pic:spPr>
+                    <a:xfrm>
+                      <a:off x="0" y="0"/>
+                      <a:ext cx="4517397" cy="667729"/>
+                    </a:xfrm>
+                    <a:prstGeom prst="rect">
+                      <a:avLst/>
+                    </a:prstGeom>
+                  </pic:spPr>
+                </pic:pic>
+              </a:graphicData>
+            </a:graphic>
+          </wp:inline>
+        </w:drawing>
+      </w:r>
+    </w:p>
+    <w:p>
+      <w:r>
+        <w:lastRenderedPageBreak/>
+        <w:t>Convertir en un script</w:t>
+      </w:r>
+    </w:p>
+    <w:p/>
+    <w:p>
+      <w:r>
+        <w:rPr>
+          <w:noProof/>
+        </w:rPr>
+        <w:drawing>
+          <wp:inline distT="0" distB="0" distL="0" distR="0" wp14:anchorId="024626B0" wp14:editId="16D1EE29">
+            <wp:extent cx="6487250" cy="907025"/>
+            <wp:effectExtent l="0" t="0" r="0" b="7620"/>
+            <wp:docPr id="16855421" name="Imagen 1" descr="Imagen que contiene monitor, computadora, pantalla, hombre&#10;&#10;Descripción generada automáticamente"/>
+            <wp:cNvGraphicFramePr>
+              <a:graphicFrameLocks xmlns:a="http://schemas.openxmlformats.org/drawingml/2006/main" noChangeAspect="1"/>
+            </wp:cNvGraphicFramePr>
+            <a:graphic xmlns:a="http://schemas.openxmlformats.org/drawingml/2006/main">
+              <a:graphicData uri="http://schemas.openxmlformats.org/drawingml/2006/picture">
+                <pic:pic xmlns:pic="http://schemas.openxmlformats.org/drawingml/2006/picture">
+                  <pic:nvPicPr>
+                    <pic:cNvPr id="16855421" name="Imagen 1" descr="Imagen que contiene monitor, computadora, pantalla, hombre&#10;&#10;Descripción generada automáticamente"/>
+                    <pic:cNvPicPr/>
+                  </pic:nvPicPr>
+                  <pic:blipFill>
+                    <a:blip r:embed="rId26"/>
+                    <a:stretch>
+                      <a:fillRect/>
+                    </a:stretch>
+                  </pic:blipFill>
+                  <pic:spPr>
+                    <a:xfrm>
+                      <a:off x="0" y="0"/>
+                      <a:ext cx="6537401" cy="914037"/>
+                    </a:xfrm>
+                    <a:prstGeom prst="rect">
+                      <a:avLst/>
+                    </a:prstGeom>
+                  </pic:spPr>
+                </pic:pic>
+              </a:graphicData>
+            </a:graphic>
+          </wp:inline>
+        </w:drawing>
+      </w:r>
+    </w:p>
+    <w:p/>
+    <w:p>
+      <w:r>
+        <w:rPr>
+          <w:noProof/>
+        </w:rPr>
+        <w:drawing>
+          <wp:inline distT="0" distB="0" distL="0" distR="0" wp14:anchorId="0ACF08E2" wp14:editId="61BCD13C">
+            <wp:extent cx="5400040" cy="2938780"/>
+            <wp:effectExtent l="0" t="0" r="0" b="0"/>
+            <wp:docPr id="302137995" name="Imagen 1"/>
+            <wp:cNvGraphicFramePr>
+              <a:graphicFrameLocks xmlns:a="http://schemas.openxmlformats.org/drawingml/2006/main" noChangeAspect="1"/>
+            </wp:cNvGraphicFramePr>
+            <a:graphic xmlns:a="http://schemas.openxmlformats.org/drawingml/2006/main">
+              <a:graphicData uri="http://schemas.openxmlformats.org/drawingml/2006/picture">
+                <pic:pic xmlns:pic="http://schemas.openxmlformats.org/drawingml/2006/picture">
+                  <pic:nvPicPr>
+                    <pic:cNvPr id="302137995" name=""/>
+                    <pic:cNvPicPr/>
+                  </pic:nvPicPr>
+                  <pic:blipFill>
+                    <a:blip r:embed="rId27"/>
+                    <a:stretch>
+                      <a:fillRect/>
+                    </a:stretch>
+                  </pic:blipFill>
+                  <pic:spPr>
+                    <a:xfrm>
+                      <a:off x="0" y="0"/>
+                      <a:ext cx="5400040" cy="2938780"/>
+                    </a:xfrm>
+                    <a:prstGeom prst="rect">
+                      <a:avLst/>
+                    </a:prstGeom>
+                  </pic:spPr>
+                </pic:pic>
+              </a:graphicData>
+            </a:graphic>
+          </wp:inline>
+        </w:drawing>
+      </w:r>
+    </w:p>
+    <w:p>
+      <w:r>
+        <w:rPr>
+          <w:noProof/>
+        </w:rPr>
+        <w:lastRenderedPageBreak/>
+        <w:drawing>
+          <wp:inline distT="0" distB="0" distL="0" distR="0" wp14:anchorId="56BA725A" wp14:editId="62D4675B">
+            <wp:extent cx="5400040" cy="4168140"/>
+            <wp:effectExtent l="0" t="0" r="0" b="3810"/>
+            <wp:docPr id="1654819414" name="Imagen 1" descr="Interfaz de usuario gráfica, Aplicación, Teams&#10;&#10;Descripción generada automáticamente"/>
+            <wp:cNvGraphicFramePr>
+              <a:graphicFrameLocks xmlns:a="http://schemas.openxmlformats.org/drawingml/2006/main" noChangeAspect="1"/>
+            </wp:cNvGraphicFramePr>
+            <a:graphic xmlns:a="http://schemas.openxmlformats.org/drawingml/2006/main">
+              <a:graphicData uri="http://schemas.openxmlformats.org/drawingml/2006/picture">
+                <pic:pic xmlns:pic="http://schemas.openxmlformats.org/drawingml/2006/picture">
+                  <pic:nvPicPr>
+                    <pic:cNvPr id="1654819414" name="Imagen 1" descr="Interfaz de usuario gráfica, Aplicación, Teams&#10;&#10;Descripción generada automáticamente"/>
+                    <pic:cNvPicPr/>
+                  </pic:nvPicPr>
+                  <pic:blipFill>
+                    <a:blip r:embed="rId28"/>
+                    <a:stretch>
+                      <a:fillRect/>
+                    </a:stretch>
+                  </pic:blipFill>
+                  <pic:spPr>
+                    <a:xfrm>
+                      <a:off x="0" y="0"/>
+                      <a:ext cx="5400040" cy="4168140"/>
+                    </a:xfrm>
+                    <a:prstGeom prst="rect">
+                      <a:avLst/>
+                    </a:prstGeom>
+                  </pic:spPr>
+                </pic:pic>
+              </a:graphicData>
+            </a:graphic>
+          </wp:inline>
+        </w:drawing>
+      </w:r>
+    </w:p>
+    <w:p>
+      <w:r>
+        <w:rPr>
+          <w:noProof/>
+        </w:rPr>
+        <w:drawing>
+          <wp:inline distT="0" distB="0" distL="0" distR="0" wp14:anchorId="140DE98A" wp14:editId="579B8F3E">
+            <wp:extent cx="5400040" cy="879475"/>
+            <wp:effectExtent l="0" t="0" r="0" b="0"/>
+            <wp:docPr id="275439238" name="Imagen 1" descr="Interfaz de usuario gráfica, Texto, Aplicación&#10;&#10;Descripción generada automáticamente"/>
+            <wp:cNvGraphicFramePr>
+              <a:graphicFrameLocks xmlns:a="http://schemas.openxmlformats.org/drawingml/2006/main" noChangeAspect="1"/>
+            </wp:cNvGraphicFramePr>
+            <a:graphic xmlns:a="http://schemas.openxmlformats.org/drawingml/2006/main">
+              <a:graphicData uri="http://schemas.openxmlformats.org/drawingml/2006/picture">
+                <pic:pic xmlns:pic="http://schemas.openxmlformats.org/drawingml/2006/picture">
+                  <pic:nvPicPr>
+                    <pic:cNvPr id="275439238" name="Imagen 1" descr="Interfaz de usuario gráfica, Texto, Aplicación&#10;&#10;Descripción generada automáticamente"/>
+                    <pic:cNvPicPr/>
+                  </pic:nvPicPr>
+                  <pic:blipFill>
+                    <a:blip r:embed="rId29"/>
+                    <a:stretch>
+                      <a:fillRect/>
+                    </a:stretch>
+                  </pic:blipFill>
+                  <pic:spPr>
+                    <a:xfrm>
+                      <a:off x="0" y="0"/>
+                      <a:ext cx="5400040" cy="879475"/>
+                    </a:xfrm>
+                    <a:prstGeom prst="rect">
+                      <a:avLst/>
+                    </a:prstGeom>
+                  </pic:spPr>
+                </pic:pic>
+              </a:graphicData>
+            </a:graphic>
+          </wp:inline>
+        </w:drawing>
+      </w:r>
+    </w:p>
+    <w:p/>
+    <w:p>
+      <w:r>
+        <w:t xml:space="preserve">Crear script para que inicie automáticamente una vez se inicia sesión de Windows </w:t>
+      </w:r>
+    </w:p>
+    <w:p>
+      <w:r>
+        <w:rPr>
+          <w:noProof/>
+        </w:rPr>
+        <w:lastRenderedPageBreak/>
+        <w:drawing>
+          <wp:inline distT="0" distB="0" distL="0" distR="0" wp14:anchorId="33095F90" wp14:editId="09A3E025">
+            <wp:extent cx="5295900" cy="5219700"/>
+            <wp:effectExtent l="0" t="0" r="0" b="0"/>
+            <wp:docPr id="578677484" name="Imagen 1"/>
+            <wp:cNvGraphicFramePr>
+              <a:graphicFrameLocks xmlns:a="http://schemas.openxmlformats.org/drawingml/2006/main" noChangeAspect="1"/>
+            </wp:cNvGraphicFramePr>
+            <a:graphic xmlns:a="http://schemas.openxmlformats.org/drawingml/2006/main">
+              <a:graphicData uri="http://schemas.openxmlformats.org/drawingml/2006/picture">
+                <pic:pic xmlns:pic="http://schemas.openxmlformats.org/drawingml/2006/picture">
+                  <pic:nvPicPr>
+                    <pic:cNvPr id="578677484" name=""/>
+                    <pic:cNvPicPr/>
+                  </pic:nvPicPr>
+                  <pic:blipFill>
+                    <a:blip r:embed="rId30"/>
+                    <a:stretch>
+                      <a:fillRect/>
+                    </a:stretch>
+                  </pic:blipFill>
+                  <pic:spPr>
+                    <a:xfrm>
+                      <a:off x="0" y="0"/>
+                      <a:ext cx="5295900" cy="5219700"/>
+                    </a:xfrm>
+                    <a:prstGeom prst="rect">
+                      <a:avLst/>
+                    </a:prstGeom>
+                  </pic:spPr>
+                </pic:pic>
+              </a:graphicData>
+            </a:graphic>
+          </wp:inline>
+        </w:drawing>
+      </w:r>
+    </w:p>
+    <w:p>
+      <w:r>
+        <w:rPr>
+          <w:noProof/>
+        </w:rPr>
+        <w:drawing>
+          <wp:inline distT="0" distB="0" distL="0" distR="0" wp14:anchorId="261810E3" wp14:editId="044C9129">
+            <wp:extent cx="5038725" cy="2647950"/>
+            <wp:effectExtent l="0" t="0" r="9525" b="0"/>
+            <wp:docPr id="1600302690" name="Imagen 1" descr="Texto, Carta&#10;&#10;Descripción generada automáticamente"/>
+            <wp:cNvGraphicFramePr>
+              <a:graphicFrameLocks xmlns:a="http://schemas.openxmlformats.org/drawingml/2006/main" noChangeAspect="1"/>
+            </wp:cNvGraphicFramePr>
+            <a:graphic xmlns:a="http://schemas.openxmlformats.org/drawingml/2006/main">
+              <a:graphicData uri="http://schemas.openxmlformats.org/drawingml/2006/picture">
+                <pic:pic xmlns:pic="http://schemas.openxmlformats.org/drawingml/2006/picture">
+                  <pic:nvPicPr>
+                    <pic:cNvPr id="1600302690" name="Imagen 1" descr="Texto, Carta&#10;&#10;Descripción generada automáticamente"/>
+                    <pic:cNvPicPr/>
+                  </pic:nvPicPr>
+                  <pic:blipFill>
+                    <a:blip r:embed="rId31"/>
+                    <a:stretch>
+                      <a:fillRect/>
+                    </a:stretch>
+                  </pic:blipFill>
+                  <pic:spPr>
+                    <a:xfrm>
+                      <a:off x="0" y="0"/>
+                      <a:ext cx="5038725" cy="2647950"/>
+                    </a:xfrm>
+                    <a:prstGeom prst="rect">
+                      <a:avLst/>
+                    </a:prstGeom>
+                  </pic:spPr>
+                </pic:pic>
+              </a:graphicData>
+            </a:graphic>
+          </wp:inline>
+        </w:drawing>
+      </w:r>
+      <w:r>
+        <w:t>ven</w:t>
+      </w:r>
+    </w:p>
+    <w:p/>
+    <w:p>
+      <w:proofErr w:type="spellStart"/>
+      <w:r>
+        <w:t>nssm</w:t>
+      </w:r>
+      <w:proofErr w:type="spellEnd"/>
+      <w:r>
+        <w:t xml:space="preserve"> </w:t>
+      </w:r>
+      <w:proofErr w:type="spellStart"/>
+      <w:r>
+        <w:t>install</w:t>
+      </w:r>
+      <w:proofErr w:type="spellEnd"/>
+      <w:r>
+        <w:t xml:space="preserve"> </w:t>
+      </w:r>
+      <w:proofErr w:type="spellStart"/>
+      <w:r>
+        <w:t>startchek</w:t>
+      </w:r>
+      <w:proofErr w:type="spellEnd"/>
+      <w:r>
+        <w:t xml:space="preserve"> "C:\Users\administrador.PARQUE-EXPLORA\AppData\Local\Programs\Python\Python312\python.exe" </w:t>
+      </w:r>
+      <w:r>
+        <w:lastRenderedPageBreak/>
+        <w:t>"C:\Users\administrador.PARQUE-EXPLORA\AppData\Local\Programs\Python\Python312\Scripts\waitress-serve.exe" "--listen=10.1.0.24:5000" "C:\cheklistexperiencia\src\guardar:app"</w:t>
+      </w:r>
+    </w:p>
+    <w:p/>
+    <w:p>
+      <w:r>
+        <w:t xml:space="preserve">subir a la web con </w:t>
+      </w:r>
+      <w:proofErr w:type="spellStart"/>
+      <w:r>
+        <w:t>waitress</w:t>
+      </w:r>
+      <w:proofErr w:type="spellEnd"/>
+    </w:p>
+    <w:p>
+      <w:r>
+        <w:rPr>
+          <w:noProof/>
+        </w:rPr>
+        <w:drawing>
+          <wp:inline distT="0" distB="0" distL="0" distR="0" wp14:anchorId="1D2736C3" wp14:editId="77AA9BB1">
+            <wp:extent cx="5400040" cy="2844800"/>
+            <wp:effectExtent l="0" t="0" r="0" b="0"/>
+            <wp:docPr id="1199247734" name="Imagen 1"/>
+            <wp:cNvGraphicFramePr>
+              <a:graphicFrameLocks xmlns:a="http://schemas.openxmlformats.org/drawingml/2006/main" noChangeAspect="1"/>
+            </wp:cNvGraphicFramePr>
+            <a:graphic xmlns:a="http://schemas.openxmlformats.org/drawingml/2006/main">
+              <a:graphicData uri="http://schemas.openxmlformats.org/drawingml/2006/picture">
+                <pic:pic xmlns:pic="http://schemas.openxmlformats.org/drawingml/2006/picture">
+                  <pic:nvPicPr>
+                    <pic:cNvPr id="1199247734" name=""/>
+                    <pic:cNvPicPr/>
+                  </pic:nvPicPr>
+                  <pic:blipFill>
+                    <a:blip r:embed="rId32"/>
+                    <a:stretch>
+                      <a:fillRect/>
+                    </a:stretch>
+                  </pic:blipFill>
+                  <pic:spPr>
+                    <a:xfrm>
+                      <a:off x="0" y="0"/>
+                      <a:ext cx="5400040" cy="2844800"/>
+                    </a:xfrm>
+                    <a:prstGeom prst="rect">
+                      <a:avLst/>
+                    </a:prstGeom>
+                  </pic:spPr>
+                </pic:pic>
+              </a:graphicData>
+            </a:graphic>
+          </wp:inline>
+        </w:drawing>
+      </w:r>
+    </w:p>
+    <w:p>
+      <w:r>
+        <w:rPr>
+          <w:noProof/>
+        </w:rPr>
+        <w:drawing>
+          <wp:inline distT="0" distB="0" distL="0" distR="0" wp14:anchorId="529A2595" wp14:editId="53DAA5DD">
+            <wp:extent cx="5400040" cy="2964180"/>
+            <wp:effectExtent l="0" t="0" r="0" b="7620"/>
+            <wp:docPr id="1563805817" name="Imagen 1" descr="Interfaz de usuario gráfica, Aplicación&#10;&#10;Descripción generada automáticamente"/>
+            <wp:cNvGraphicFramePr>
+              <a:graphicFrameLocks xmlns:a="http://schemas.openxmlformats.org/drawingml/2006/main" noChangeAspect="1"/>
+            </wp:cNvGraphicFramePr>
+            <a:graphic xmlns:a="http://schemas.openxmlformats.org/drawingml/2006/main">
+              <a:graphicData uri="http://schemas.openxmlformats.org/drawingml/2006/picture">
+                <pic:pic xmlns:pic="http://schemas.openxmlformats.org/drawingml/2006/picture">
+                  <pic:nvPicPr>
+                    <pic:cNvPr id="1563805817" name="Imagen 1" descr="Interfaz de usuario gráfica, Aplicación&#10;&#10;Descripción generada automáticamente"/>
+                    <pic:cNvPicPr/>
+                  </pic:nvPicPr>
+                  <pic:blipFill>
+                    <a:blip r:embed="rId33"/>
+                    <a:stretch>
+                      <a:fillRect/>
+                    </a:stretch>
+                  </pic:blipFill>
+                  <pic:spPr>
+                    <a:xfrm>
+                      <a:off x="0" y="0"/>
+                      <a:ext cx="5400040" cy="2964180"/>
+                    </a:xfrm>
+                    <a:prstGeom prst="rect">
+                      <a:avLst/>
+                    </a:prstGeom>
+                  </pic:spPr>
+                </pic:pic>
+              </a:graphicData>
+            </a:graphic>
+          </wp:inline>
+        </w:drawing>
+      </w:r>
+    </w:p>
+    <w:p>
+      <w:r>
+        <w:rPr>
+          <w:noProof/>
+        </w:rPr>
+        <w:lastRenderedPageBreak/>
+        <w:drawing>
+          <wp:inline distT="0" distB="0" distL="0" distR="0" wp14:anchorId="3F9BEB40" wp14:editId="2A895209">
+            <wp:extent cx="5400040" cy="2926080"/>
+            <wp:effectExtent l="0" t="0" r="0" b="7620"/>
+            <wp:docPr id="1284805053" name="Imagen 1"/>
+            <wp:cNvGraphicFramePr>
+              <a:graphicFrameLocks xmlns:a="http://schemas.openxmlformats.org/drawingml/2006/main" noChangeAspect="1"/>
+            </wp:cNvGraphicFramePr>
+            <a:graphic xmlns:a="http://schemas.openxmlformats.org/drawingml/2006/main">
+              <a:graphicData uri="http://schemas.openxmlformats.org/drawingml/2006/picture">
+                <pic:pic xmlns:pic="http://schemas.openxmlformats.org/drawingml/2006/picture">
+                  <pic:nvPicPr>
+                    <pic:cNvPr id="1284805053" name=""/>
+                    <pic:cNvPicPr/>
+                  </pic:nvPicPr>
+                  <pic:blipFill>
+                    <a:blip r:embed="rId34"/>
+                    <a:stretch>
+                      <a:fillRect/>
+                    </a:stretch>
+                  </pic:blipFill>
+                  <pic:spPr>
+                    <a:xfrm>
+                      <a:off x="0" y="0"/>
+                      <a:ext cx="5400040" cy="2926080"/>
+                    </a:xfrm>
+                    <a:prstGeom prst="rect">
+                      <a:avLst/>
+                    </a:prstGeom>
+                  </pic:spPr>
+                </pic:pic>
+              </a:graphicData>
+            </a:graphic>
+          </wp:inline>
+        </w:drawing>
+      </w:r>
+    </w:p>
+    <w:p>
+      <w:r>
+        <w:rPr>
+          <w:noProof/>
+        </w:rPr>
+        <w:drawing>
+          <wp:inline distT="0" distB="0" distL="0" distR="0" wp14:anchorId="6FF15DFE" wp14:editId="07532275">
+            <wp:extent cx="5400040" cy="3933190"/>
+            <wp:effectExtent l="0" t="0" r="0" b="0"/>
+            <wp:docPr id="1345994559" name="Imagen 1" descr="Interfaz de usuario gráfica, Aplicación, Teams&#10;&#10;Descripción generada automáticamente"/>
+            <wp:cNvGraphicFramePr>
+              <a:graphicFrameLocks xmlns:a="http://schemas.openxmlformats.org/drawingml/2006/main" noChangeAspect="1"/>
+            </wp:cNvGraphicFramePr>
+            <a:graphic xmlns:a="http://schemas.openxmlformats.org/drawingml/2006/main">
+              <a:graphicData uri="http://schemas.openxmlformats.org/drawingml/2006/picture">
+                <pic:pic xmlns:pic="http://schemas.openxmlformats.org/drawingml/2006/picture">
+                  <pic:nvPicPr>
+                    <pic:cNvPr id="1345994559" name="Imagen 1" descr="Interfaz de usuario gráfica, Aplicación, Teams&#10;&#10;Descripción generada automáticamente"/>
+                    <pic:cNvPicPr/>
+                  </pic:nvPicPr>
+                  <pic:blipFill>
+                    <a:blip r:embed="rId35"/>
+                    <a:stretch>
+                      <a:fillRect/>
+                    </a:stretch>
+                  </pic:blipFill>
+                  <pic:spPr>
+                    <a:xfrm>
+                      <a:off x="0" y="0"/>
+                      <a:ext cx="5400040" cy="3933190"/>
+                    </a:xfrm>
+                    <a:prstGeom prst="rect">
+                      <a:avLst/>
+                    </a:prstGeom>
+                  </pic:spPr>
+                </pic:pic>
+              </a:graphicData>
+            </a:graphic>
+          </wp:inline>
+        </w:drawing>
+      </w:r>
+    </w:p>
+    <w:p>
+      <w:r>
+        <w:rPr>
+          <w:noProof/>
+        </w:rPr>
+        <w:lastRenderedPageBreak/>
+        <w:drawing>
+          <wp:inline distT="0" distB="0" distL="0" distR="0" wp14:anchorId="254679E3" wp14:editId="3D1F48D5">
+            <wp:extent cx="5400040" cy="3671570"/>
+            <wp:effectExtent l="0" t="0" r="0" b="5080"/>
+            <wp:docPr id="1314498638" name="Imagen 1" descr="Interfaz de usuario gráfica, Texto, Aplicación&#10;&#10;Descripción generada automáticamente"/>
+            <wp:cNvGraphicFramePr>
+              <a:graphicFrameLocks xmlns:a="http://schemas.openxmlformats.org/drawingml/2006/main" noChangeAspect="1"/>
+            </wp:cNvGraphicFramePr>
+            <a:graphic xmlns:a="http://schemas.openxmlformats.org/drawingml/2006/main">
+              <a:graphicData uri="http://schemas.openxmlformats.org/drawingml/2006/picture">
+                <pic:pic xmlns:pic="http://schemas.openxmlformats.org/drawingml/2006/picture">
+                  <pic:nvPicPr>
+                    <pic:cNvPr id="1314498638" name="Imagen 1" descr="Interfaz de usuario gráfica, Texto, Aplicación&#10;&#10;Descripción generada automáticamente"/>
+                    <pic:cNvPicPr/>
+                  </pic:nvPicPr>
+                  <pic:blipFill>
+                    <a:blip r:embed="rId36"/>
+                    <a:stretch>
+                      <a:fillRect/>
+                    </a:stretch>
+                  </pic:blipFill>
+                  <pic:spPr>
+                    <a:xfrm>
+                      <a:off x="0" y="0"/>
+                      <a:ext cx="5400040" cy="3671570"/>
+                    </a:xfrm>
+                    <a:prstGeom prst="rect">
+                      <a:avLst/>
+                    </a:prstGeom>
+                  </pic:spPr>
+                </pic:pic>
+              </a:graphicData>
+            </a:graphic>
+          </wp:inline>
+        </w:drawing>
+      </w:r>
+    </w:p>
+    <w:p>
+      <w:r>
+        <w:rPr>
+          <w:noProof/>
+        </w:rPr>
+        <w:drawing>
+          <wp:inline distT="0" distB="0" distL="0" distR="0" wp14:anchorId="680C11C4" wp14:editId="6299DD12">
+            <wp:extent cx="5400040" cy="3067050"/>
+            <wp:effectExtent l="0" t="0" r="0" b="0"/>
+            <wp:docPr id="7655319" name="Imagen 1"/>
+            <wp:cNvGraphicFramePr>
+              <a:graphicFrameLocks xmlns:a="http://schemas.openxmlformats.org/drawingml/2006/main" noChangeAspect="1"/>
+            </wp:cNvGraphicFramePr>
+            <a:graphic xmlns:a="http://schemas.openxmlformats.org/drawingml/2006/main">
+              <a:graphicData uri="http://schemas.openxmlformats.org/drawingml/2006/picture">
+                <pic:pic xmlns:pic="http://schemas.openxmlformats.org/drawingml/2006/picture">
+                  <pic:nvPicPr>
+                    <pic:cNvPr id="7655319" name=""/>
+                    <pic:cNvPicPr/>
+                  </pic:nvPicPr>
+                  <pic:blipFill>
+                    <a:blip r:embed="rId37"/>
+                    <a:stretch>
+                      <a:fillRect/>
+                    </a:stretch>
+                  </pic:blipFill>
+                  <pic:spPr>
+                    <a:xfrm>
+                      <a:off x="0" y="0"/>
+                      <a:ext cx="5400040" cy="3067050"/>
+                    </a:xfrm>
+                    <a:prstGeom prst="rect">
+                      <a:avLst/>
+                    </a:prstGeom>
+                  </pic:spPr>
+                </pic:pic>
+              </a:graphicData>
+            </a:graphic>
+          </wp:inline>
+        </w:drawing>
+      </w:r>
+    </w:p>
+    <w:p>
+      <w:r>
+        <w:rPr>
+          <w:noProof/>
+        </w:rPr>
+        <w:lastRenderedPageBreak/>
+        <w:drawing>
+          <wp:inline distT="0" distB="0" distL="0" distR="0" wp14:anchorId="09991868" wp14:editId="2696D609">
+            <wp:extent cx="5400040" cy="3756660"/>
+            <wp:effectExtent l="0" t="0" r="0" b="0"/>
+            <wp:docPr id="1789283265" name="Imagen 1"/>
+            <wp:cNvGraphicFramePr>
+              <a:graphicFrameLocks xmlns:a="http://schemas.openxmlformats.org/drawingml/2006/main" noChangeAspect="1"/>
+            </wp:cNvGraphicFramePr>
+            <a:graphic xmlns:a="http://schemas.openxmlformats.org/drawingml/2006/main">
+              <a:graphicData uri="http://schemas.openxmlformats.org/drawingml/2006/picture">
+                <pic:pic xmlns:pic="http://schemas.openxmlformats.org/drawingml/2006/picture">
+                  <pic:nvPicPr>
+                    <pic:cNvPr id="1789283265" name=""/>
+                    <pic:cNvPicPr/>
+                  </pic:nvPicPr>
+                  <pic:blipFill>
+                    <a:blip r:embed="rId38"/>
+                    <a:stretch>
+                      <a:fillRect/>
+                    </a:stretch>
+                  </pic:blipFill>
+                  <pic:spPr>
+                    <a:xfrm>
+                      <a:off x="0" y="0"/>
+                      <a:ext cx="5400040" cy="3756660"/>
                     </a:xfrm>
                     <a:prstGeom prst="rect">
                       <a:avLst/>
@@ -819,6 +1908,311 @@
     </w:sectPr>
   </w:body>
 </w:document>
+</file>
+
+<file path=word/numbering.xml><?xml version="1.0" encoding="utf-8"?>
+<w:numbering xmlns:wpc="http://schemas.microsoft.com/office/word/2010/wordprocessingCanvas" xmlns:cx="http://schemas.microsoft.com/office/drawing/2014/chartex" xmlns:cx1="http://schemas.microsoft.com/office/drawing/2015/9/8/chartex" xmlns:cx2="http://schemas.microsoft.com/office/drawing/2015/10/21/chartex" xmlns:cx3="http://schemas.microsoft.com/office/drawing/2016/5/9/chartex" xmlns:cx4="http://schemas.microsoft.com/office/drawing/2016/5/10/chartex" xmlns:cx5="http://schemas.microsoft.com/office/drawing/2016/5/11/chartex" xmlns:cx6="http://schemas.microsoft.com/office/drawing/2016/5/12/chartex" xmlns:cx7="http://schemas.microsoft.com/office/drawing/2016/5/13/chartex" xmlns:cx8="http://schemas.microsoft.com/office/drawing/2016/5/14/chartex" xmlns:mc="http://schemas.openxmlformats.org/markup-compatibility/2006" xmlns:aink="http://schemas.microsoft.com/office/drawing/2016/ink" xmlns:am3d="http://schemas.microsoft.com/office/drawing/2017/model3d" xmlns:o="urn:schemas-microsoft-com:office:office" xmlns:oel="http://schemas.microsoft.com/office/2019/extlst" xmlns:r="http://schemas.openxmlformats.org/officeDocument/2006/relationships" xmlns:m="http://schemas.openxmlformats.org/officeDocument/2006/math" xmlns:v="urn:schemas-microsoft-com:vml" xmlns:wp14="http://schemas.microsoft.com/office/word/2010/wordprocessingDrawing" xmlns:wp="http://schemas.openxmlformats.org/drawingml/2006/wordprocessingDrawing" xmlns:w10="urn:schemas-microsoft-com:office:word" xmlns:w="http://schemas.openxmlformats.org/wordprocessingml/2006/main" xmlns:w14="http://schemas.microsoft.com/office/word/2010/wordml" xmlns:w15="http://schemas.microsoft.com/office/word/2012/wordml" xmlns:w16cex="http://schemas.microsoft.com/office/word/2018/wordml/cex" xmlns:w16cid="http://schemas.microsoft.com/office/word/2016/wordml/cid" xmlns:w16="http://schemas.microsoft.com/office/word/2018/wordml" xmlns:w16sdtdh="http://schemas.microsoft.com/office/word/2020/wordml/sdtdatahash" xmlns:w16se="http://schemas.microsoft.com/office/word/2015/wordml/symex" xmlns:wpg="http://schemas.microsoft.com/office/word/2010/wordprocessingGroup" xmlns:wpi="http://schemas.microsoft.com/office/word/2010/wordprocessingInk" xmlns:wne="http://schemas.microsoft.com/office/word/2006/wordml" xmlns:wps="http://schemas.microsoft.com/office/word/2010/wordprocessingShape" mc:Ignorable="w14 w15 w16se w16cid w16 w16cex w16sdtdh wp14">
+  <w:abstractNum w:abstractNumId="0" w15:restartNumberingAfterBreak="0">
+    <w:nsid w:val="075B5861"/>
+    <w:multiLevelType w:val="hybridMultilevel"/>
+    <w:tmpl w:val="2966B118"/>
+    <w:lvl w:ilvl="0" w:tplc="0C0A000F">
+      <w:start w:val="1"/>
+      <w:numFmt w:val="decimal"/>
+      <w:lvlText w:val="%1."/>
+      <w:lvlJc w:val="left"/>
+      <w:pPr>
+        <w:ind w:left="720" w:hanging="360"/>
+      </w:pPr>
+      <w:rPr>
+        <w:rFonts w:hint="default"/>
+      </w:rPr>
+    </w:lvl>
+    <w:lvl w:ilvl="1" w:tplc="0C0A0019" w:tentative="1">
+      <w:start w:val="1"/>
+      <w:numFmt w:val="lowerLetter"/>
+      <w:lvlText w:val="%2."/>
+      <w:lvlJc w:val="left"/>
+      <w:pPr>
+        <w:ind w:left="1440" w:hanging="360"/>
+      </w:pPr>
+    </w:lvl>
+    <w:lvl w:ilvl="2" w:tplc="0C0A001B" w:tentative="1">
+      <w:start w:val="1"/>
+      <w:numFmt w:val="lowerRoman"/>
+      <w:lvlText w:val="%3."/>
+      <w:lvlJc w:val="right"/>
+      <w:pPr>
+        <w:ind w:left="2160" w:hanging="180"/>
+      </w:pPr>
+    </w:lvl>
+    <w:lvl w:ilvl="3" w:tplc="0C0A000F" w:tentative="1">
+      <w:start w:val="1"/>
+      <w:numFmt w:val="decimal"/>
+      <w:lvlText w:val="%4."/>
+      <w:lvlJc w:val="left"/>
+      <w:pPr>
+        <w:ind w:left="2880" w:hanging="360"/>
+      </w:pPr>
+    </w:lvl>
+    <w:lvl w:ilvl="4" w:tplc="0C0A0019" w:tentative="1">
+      <w:start w:val="1"/>
+      <w:numFmt w:val="lowerLetter"/>
+      <w:lvlText w:val="%5."/>
+      <w:lvlJc w:val="left"/>
+      <w:pPr>
+        <w:ind w:left="3600" w:hanging="360"/>
+      </w:pPr>
+    </w:lvl>
+    <w:lvl w:ilvl="5" w:tplc="0C0A001B" w:tentative="1">
+      <w:start w:val="1"/>
+      <w:numFmt w:val="lowerRoman"/>
+      <w:lvlText w:val="%6."/>
+      <w:lvlJc w:val="right"/>
+      <w:pPr>
+        <w:ind w:left="4320" w:hanging="180"/>
+      </w:pPr>
+    </w:lvl>
+    <w:lvl w:ilvl="6" w:tplc="0C0A000F" w:tentative="1">
+      <w:start w:val="1"/>
+      <w:numFmt w:val="decimal"/>
+      <w:lvlText w:val="%7."/>
+      <w:lvlJc w:val="left"/>
+      <w:pPr>
+        <w:ind w:left="5040" w:hanging="360"/>
+      </w:pPr>
+    </w:lvl>
+    <w:lvl w:ilvl="7" w:tplc="0C0A0019" w:tentative="1">
+      <w:start w:val="1"/>
+      <w:numFmt w:val="lowerLetter"/>
+      <w:lvlText w:val="%8."/>
+      <w:lvlJc w:val="left"/>
+      <w:pPr>
+        <w:ind w:left="5760" w:hanging="360"/>
+      </w:pPr>
+    </w:lvl>
+    <w:lvl w:ilvl="8" w:tplc="0C0A001B" w:tentative="1">
+      <w:start w:val="1"/>
+      <w:numFmt w:val="lowerRoman"/>
+      <w:lvlText w:val="%9."/>
+      <w:lvlJc w:val="right"/>
+      <w:pPr>
+        <w:ind w:left="6480" w:hanging="180"/>
+      </w:pPr>
+    </w:lvl>
+  </w:abstractNum>
+  <w:abstractNum w:abstractNumId="1" w15:restartNumberingAfterBreak="0">
+    <w:nsid w:val="402A5E85"/>
+    <w:multiLevelType w:val="multilevel"/>
+    <w:tmpl w:val="BAE2F068"/>
+    <w:lvl w:ilvl="0">
+      <w:start w:val="1"/>
+      <w:numFmt w:val="decimal"/>
+      <w:lvlText w:val="%1."/>
+      <w:lvlJc w:val="left"/>
+      <w:pPr>
+        <w:ind w:left="360" w:hanging="360"/>
+      </w:pPr>
+      <w:rPr>
+        <w:rFonts w:hint="default"/>
+      </w:rPr>
+    </w:lvl>
+    <w:lvl w:ilvl="1">
+      <w:start w:val="1"/>
+      <w:numFmt w:val="decimal"/>
+      <w:lvlText w:val="%1.%2-"/>
+      <w:lvlJc w:val="left"/>
+      <w:pPr>
+        <w:ind w:left="1080" w:hanging="360"/>
+      </w:pPr>
+      <w:rPr>
+        <w:rFonts w:hint="default"/>
+      </w:rPr>
+    </w:lvl>
+    <w:lvl w:ilvl="2">
+      <w:start w:val="1"/>
+      <w:numFmt w:val="decimal"/>
+      <w:lvlText w:val="%1.%2-%3."/>
+      <w:lvlJc w:val="left"/>
+      <w:pPr>
+        <w:ind w:left="2160" w:hanging="720"/>
+      </w:pPr>
+      <w:rPr>
+        <w:rFonts w:hint="default"/>
+      </w:rPr>
+    </w:lvl>
+    <w:lvl w:ilvl="3">
+      <w:start w:val="1"/>
+      <w:numFmt w:val="decimal"/>
+      <w:lvlText w:val="%1.%2-%3.%4."/>
+      <w:lvlJc w:val="left"/>
+      <w:pPr>
+        <w:ind w:left="2880" w:hanging="720"/>
+      </w:pPr>
+      <w:rPr>
+        <w:rFonts w:hint="default"/>
+      </w:rPr>
+    </w:lvl>
+    <w:lvl w:ilvl="4">
+      <w:start w:val="1"/>
+      <w:numFmt w:val="decimal"/>
+      <w:lvlText w:val="%1.%2-%3.%4.%5."/>
+      <w:lvlJc w:val="left"/>
+      <w:pPr>
+        <w:ind w:left="3960" w:hanging="1080"/>
+      </w:pPr>
+      <w:rPr>
+        <w:rFonts w:hint="default"/>
+      </w:rPr>
+    </w:lvl>
+    <w:lvl w:ilvl="5">
+      <w:start w:val="1"/>
+      <w:numFmt w:val="decimal"/>
+      <w:lvlText w:val="%1.%2-%3.%4.%5.%6."/>
+      <w:lvlJc w:val="left"/>
+      <w:pPr>
+        <w:ind w:left="4680" w:hanging="1080"/>
+      </w:pPr>
+      <w:rPr>
+        <w:rFonts w:hint="default"/>
+      </w:rPr>
+    </w:lvl>
+    <w:lvl w:ilvl="6">
+      <w:start w:val="1"/>
+      <w:numFmt w:val="decimal"/>
+      <w:lvlText w:val="%1.%2-%3.%4.%5.%6.%7."/>
+      <w:lvlJc w:val="left"/>
+      <w:pPr>
+        <w:ind w:left="5760" w:hanging="1440"/>
+      </w:pPr>
+      <w:rPr>
+        <w:rFonts w:hint="default"/>
+      </w:rPr>
+    </w:lvl>
+    <w:lvl w:ilvl="7">
+      <w:start w:val="1"/>
+      <w:numFmt w:val="decimal"/>
+      <w:lvlText w:val="%1.%2-%3.%4.%5.%6.%7.%8."/>
+      <w:lvlJc w:val="left"/>
+      <w:pPr>
+        <w:ind w:left="6480" w:hanging="1440"/>
+      </w:pPr>
+      <w:rPr>
+        <w:rFonts w:hint="default"/>
+      </w:rPr>
+    </w:lvl>
+    <w:lvl w:ilvl="8">
+      <w:start w:val="1"/>
+      <w:numFmt w:val="decimal"/>
+      <w:lvlText w:val="%1.%2-%3.%4.%5.%6.%7.%8.%9."/>
+      <w:lvlJc w:val="left"/>
+      <w:pPr>
+        <w:ind w:left="7560" w:hanging="1800"/>
+      </w:pPr>
+      <w:rPr>
+        <w:rFonts w:hint="default"/>
+      </w:rPr>
+    </w:lvl>
+  </w:abstractNum>
+  <w:abstractNum w:abstractNumId="2" w15:restartNumberingAfterBreak="0">
+    <w:nsid w:val="531F0533"/>
+    <w:multiLevelType w:val="hybridMultilevel"/>
+    <w:tmpl w:val="0F3E02C4"/>
+    <w:lvl w:ilvl="0" w:tplc="613E212C">
+      <w:start w:val="1"/>
+      <w:numFmt w:val="decimal"/>
+      <w:lvlText w:val="%1."/>
+      <w:lvlJc w:val="left"/>
+      <w:pPr>
+        <w:ind w:left="410" w:hanging="360"/>
+      </w:pPr>
+      <w:rPr>
+        <w:rFonts w:hint="default"/>
+      </w:rPr>
+    </w:lvl>
+    <w:lvl w:ilvl="1" w:tplc="0C0A0019" w:tentative="1">
+      <w:start w:val="1"/>
+      <w:numFmt w:val="lowerLetter"/>
+      <w:lvlText w:val="%2."/>
+      <w:lvlJc w:val="left"/>
+      <w:pPr>
+        <w:ind w:left="1130" w:hanging="360"/>
+      </w:pPr>
+    </w:lvl>
+    <w:lvl w:ilvl="2" w:tplc="0C0A001B" w:tentative="1">
+      <w:start w:val="1"/>
+      <w:numFmt w:val="lowerRoman"/>
+      <w:lvlText w:val="%3."/>
+      <w:lvlJc w:val="right"/>
+      <w:pPr>
+        <w:ind w:left="1850" w:hanging="180"/>
+      </w:pPr>
+    </w:lvl>
+    <w:lvl w:ilvl="3" w:tplc="0C0A000F" w:tentative="1">
+      <w:start w:val="1"/>
+      <w:numFmt w:val="decimal"/>
+      <w:lvlText w:val="%4."/>
+      <w:lvlJc w:val="left"/>
+      <w:pPr>
+        <w:ind w:left="2570" w:hanging="360"/>
+      </w:pPr>
+    </w:lvl>
+    <w:lvl w:ilvl="4" w:tplc="0C0A0019" w:tentative="1">
+      <w:start w:val="1"/>
+      <w:numFmt w:val="lowerLetter"/>
+      <w:lvlText w:val="%5."/>
+      <w:lvlJc w:val="left"/>
+      <w:pPr>
+        <w:ind w:left="3290" w:hanging="360"/>
+      </w:pPr>
+    </w:lvl>
+    <w:lvl w:ilvl="5" w:tplc="0C0A001B" w:tentative="1">
+      <w:start w:val="1"/>
+      <w:numFmt w:val="lowerRoman"/>
+      <w:lvlText w:val="%6."/>
+      <w:lvlJc w:val="right"/>
+      <w:pPr>
+        <w:ind w:left="4010" w:hanging="180"/>
+      </w:pPr>
+    </w:lvl>
+    <w:lvl w:ilvl="6" w:tplc="0C0A000F" w:tentative="1">
+      <w:start w:val="1"/>
+      <w:numFmt w:val="decimal"/>
+      <w:lvlText w:val="%7."/>
+      <w:lvlJc w:val="left"/>
+      <w:pPr>
+        <w:ind w:left="4730" w:hanging="360"/>
+      </w:pPr>
+    </w:lvl>
+    <w:lvl w:ilvl="7" w:tplc="0C0A0019" w:tentative="1">
+      <w:start w:val="1"/>
+      <w:numFmt w:val="lowerLetter"/>
+      <w:lvlText w:val="%8."/>
+      <w:lvlJc w:val="left"/>
+      <w:pPr>
+        <w:ind w:left="5450" w:hanging="360"/>
+      </w:pPr>
+    </w:lvl>
+    <w:lvl w:ilvl="8" w:tplc="0C0A001B" w:tentative="1">
+      <w:start w:val="1"/>
+      <w:numFmt w:val="lowerRoman"/>
+      <w:lvlText w:val="%9."/>
+      <w:lvlJc w:val="right"/>
+      <w:pPr>
+        <w:ind w:left="6170" w:hanging="180"/>
+      </w:pPr>
+    </w:lvl>
+  </w:abstractNum>
+  <w:num w:numId="1" w16cid:durableId="625813730">
+    <w:abstractNumId w:val="0"/>
+  </w:num>
+  <w:num w:numId="2" w16cid:durableId="411776421">
+    <w:abstractNumId w:val="2"/>
+  </w:num>
+  <w:num w:numId="3" w16cid:durableId="579292019">
+    <w:abstractNumId w:val="1"/>
+  </w:num>
+</w:numbering>
 </file>
 
 <file path=word/styles.xml><?xml version="1.0" encoding="utf-8"?>
@@ -1249,6 +2643,40 @@
     <w:semiHidden/>
     <w:unhideWhenUsed/>
   </w:style>
+  <w:style w:type="character" w:styleId="Hipervnculo">
+    <w:name w:val="Hyperlink"/>
+    <w:basedOn w:val="Fuentedeprrafopredeter"/>
+    <w:uiPriority w:val="99"/>
+    <w:unhideWhenUsed/>
+    <w:rsid w:val="004A0BA6"/>
+    <w:rPr>
+      <w:color w:val="0563C1" w:themeColor="hyperlink"/>
+      <w:u w:val="single"/>
+    </w:rPr>
+  </w:style>
+  <w:style w:type="character" w:styleId="Mencinsinresolver">
+    <w:name w:val="Unresolved Mention"/>
+    <w:basedOn w:val="Fuentedeprrafopredeter"/>
+    <w:uiPriority w:val="99"/>
+    <w:semiHidden/>
+    <w:unhideWhenUsed/>
+    <w:rsid w:val="004A0BA6"/>
+    <w:rPr>
+      <w:color w:val="605E5C"/>
+      <w:shd w:val="clear" w:color="auto" w:fill="E1DFDD"/>
+    </w:rPr>
+  </w:style>
+  <w:style w:type="paragraph" w:styleId="Prrafodelista">
+    <w:name w:val="List Paragraph"/>
+    <w:basedOn w:val="Normal"/>
+    <w:uiPriority w:val="34"/>
+    <w:qFormat/>
+    <w:rsid w:val="00E2132D"/>
+    <w:pPr>
+      <w:ind w:left="720"/>
+      <w:contextualSpacing/>
+    </w:pPr>
+  </w:style>
 </w:styles>
 </file>
 

</xml_diff>